<commit_message>
Finished all project documentation
</commit_message>
<xml_diff>
--- a/documents/Testplan.docx
+++ b/documents/Testplan.docx
@@ -55,18 +55,18 @@
       </w:tblPr>
       <w:tblGrid>
         <w:gridCol w:w="603"/>
-        <w:gridCol w:w="882"/>
-        <w:gridCol w:w="1175"/>
-        <w:gridCol w:w="1473"/>
-        <w:gridCol w:w="1504"/>
-        <w:gridCol w:w="1559"/>
-        <w:gridCol w:w="2139"/>
-        <w:gridCol w:w="1176"/>
+        <w:gridCol w:w="1602"/>
+        <w:gridCol w:w="1347"/>
+        <w:gridCol w:w="1134"/>
+        <w:gridCol w:w="1275"/>
+        <w:gridCol w:w="1843"/>
+        <w:gridCol w:w="1576"/>
+        <w:gridCol w:w="1131"/>
       </w:tblGrid>
       <w:tr>
         <w:tc>
           <w:tcPr>
-            <w:tcW w:w="1485" w:type="dxa"/>
+            <w:tcW w:w="2205" w:type="dxa"/>
             <w:gridSpan w:val="2"/>
           </w:tcPr>
           <w:p>
@@ -84,7 +84,7 @@
         </w:tc>
         <w:tc>
           <w:tcPr>
-            <w:tcW w:w="9026" w:type="dxa"/>
+            <w:tcW w:w="8306" w:type="dxa"/>
             <w:gridSpan w:val="6"/>
             <w:shd w:val="clear" w:color="auto" w:fill="auto"/>
           </w:tcPr>
@@ -149,7 +149,7 @@
         </w:tc>
         <w:tc>
           <w:tcPr>
-            <w:tcW w:w="0" w:type="auto"/>
+            <w:tcW w:w="1602" w:type="dxa"/>
             <w:shd w:val="clear" w:color="auto" w:fill="auto"/>
           </w:tcPr>
           <w:p>
@@ -177,64 +177,33 @@
         </w:tc>
         <w:tc>
           <w:tcPr>
-            <w:tcW w:w="1175" w:type="dxa"/>
-            <w:shd w:val="clear" w:color="auto" w:fill="auto"/>
-          </w:tcPr>
-          <w:p>
-            <w:pPr>
-              <w:pStyle w:val="Default"/>
-              <w:rPr>
-                <w:rFonts w:ascii="Calibri" w:hAnsi="Calibri"/>
-                <w:b/>
-                <w:sz w:val="12"/>
-                <w:szCs w:val="12"/>
-              </w:rPr>
-            </w:pPr>
-            <w:proofErr w:type="spellStart"/>
-            <w:r>
-              <w:rPr>
-                <w:rFonts w:ascii="Calibri" w:hAnsi="Calibri"/>
-                <w:b/>
-                <w:sz w:val="12"/>
-                <w:szCs w:val="12"/>
-              </w:rPr>
-              <w:t>What</w:t>
-            </w:r>
-            <w:proofErr w:type="spellEnd"/>
-            <w:r>
-              <w:rPr>
-                <w:rFonts w:ascii="Calibri" w:hAnsi="Calibri"/>
-                <w:b/>
-                <w:sz w:val="12"/>
-                <w:szCs w:val="12"/>
-              </w:rPr>
-              <w:t xml:space="preserve"> </w:t>
-            </w:r>
-            <w:proofErr w:type="spellStart"/>
-            <w:r>
-              <w:rPr>
-                <w:rFonts w:ascii="Calibri" w:hAnsi="Calibri"/>
-                <w:b/>
-                <w:sz w:val="12"/>
-                <w:szCs w:val="12"/>
-              </w:rPr>
-              <w:t>should</w:t>
-            </w:r>
-            <w:proofErr w:type="spellEnd"/>
-            <w:r>
-              <w:rPr>
-                <w:rFonts w:ascii="Calibri" w:hAnsi="Calibri"/>
-                <w:b/>
-                <w:sz w:val="12"/>
-                <w:szCs w:val="12"/>
-              </w:rPr>
-              <w:t xml:space="preserve"> happen?</w:t>
-            </w:r>
-          </w:p>
-        </w:tc>
-        <w:tc>
-          <w:tcPr>
-            <w:tcW w:w="1473" w:type="dxa"/>
+            <w:tcW w:w="1347" w:type="dxa"/>
+            <w:shd w:val="clear" w:color="auto" w:fill="auto"/>
+          </w:tcPr>
+          <w:p>
+            <w:pPr>
+              <w:pStyle w:val="Default"/>
+              <w:rPr>
+                <w:rFonts w:ascii="Calibri" w:hAnsi="Calibri"/>
+                <w:b/>
+                <w:sz w:val="12"/>
+                <w:szCs w:val="12"/>
+              </w:rPr>
+            </w:pPr>
+            <w:r>
+              <w:rPr>
+                <w:rFonts w:ascii="Calibri" w:hAnsi="Calibri"/>
+                <w:b/>
+                <w:sz w:val="12"/>
+                <w:szCs w:val="12"/>
+              </w:rPr>
+              <w:t>What should happen?</w:t>
+            </w:r>
+          </w:p>
+        </w:tc>
+        <w:tc>
+          <w:tcPr>
+            <w:tcW w:w="1134" w:type="dxa"/>
             <w:shd w:val="clear" w:color="auto" w:fill="auto"/>
           </w:tcPr>
           <w:p>
@@ -262,7 +231,7 @@
         </w:tc>
         <w:tc>
           <w:tcPr>
-            <w:tcW w:w="1504" w:type="dxa"/>
+            <w:tcW w:w="1275" w:type="dxa"/>
             <w:shd w:val="clear" w:color="auto" w:fill="auto"/>
           </w:tcPr>
           <w:p>
@@ -300,7 +269,7 @@
         </w:tc>
         <w:tc>
           <w:tcPr>
-            <w:tcW w:w="1559" w:type="dxa"/>
+            <w:tcW w:w="1843" w:type="dxa"/>
             <w:shd w:val="clear" w:color="auto" w:fill="auto"/>
           </w:tcPr>
           <w:p>
@@ -370,7 +339,7 @@
         </w:tc>
         <w:tc>
           <w:tcPr>
-            <w:tcW w:w="2139" w:type="dxa"/>
+            <w:tcW w:w="1576" w:type="dxa"/>
           </w:tcPr>
           <w:p>
             <w:pPr>
@@ -417,7 +386,7 @@
         </w:tc>
         <w:tc>
           <w:tcPr>
-            <w:tcW w:w="1176" w:type="dxa"/>
+            <w:tcW w:w="1131" w:type="dxa"/>
             <w:shd w:val="clear" w:color="auto" w:fill="auto"/>
           </w:tcPr>
           <w:p>
@@ -473,33 +442,69 @@
         </w:tc>
         <w:tc>
           <w:tcPr>
-            <w:tcW w:w="0" w:type="auto"/>
-            <w:shd w:val="clear" w:color="auto" w:fill="auto"/>
-          </w:tcPr>
-          <w:p>
-            <w:pPr>
-              <w:pStyle w:val="Default"/>
-              <w:rPr>
-                <w:rFonts w:ascii="Calibri" w:hAnsi="Calibri"/>
-                <w:sz w:val="16"/>
-                <w:szCs w:val="16"/>
-                <w:lang w:val="en-GB"/>
-              </w:rPr>
-            </w:pPr>
-            <w:r>
-              <w:rPr>
-                <w:rFonts w:ascii="Calibri" w:hAnsi="Calibri"/>
-                <w:sz w:val="16"/>
-                <w:szCs w:val="16"/>
-                <w:lang w:val="en-GB"/>
-              </w:rPr>
-              <w:t>Player presses the D button when against a wall.</w:t>
-            </w:r>
-          </w:p>
-        </w:tc>
-        <w:tc>
-          <w:tcPr>
-            <w:tcW w:w="1175" w:type="dxa"/>
+            <w:tcW w:w="1602" w:type="dxa"/>
+            <w:shd w:val="clear" w:color="auto" w:fill="auto"/>
+          </w:tcPr>
+          <w:p>
+            <w:pPr>
+              <w:pStyle w:val="Default"/>
+              <w:rPr>
+                <w:rFonts w:ascii="Calibri" w:hAnsi="Calibri"/>
+                <w:sz w:val="16"/>
+                <w:szCs w:val="16"/>
+                <w:lang w:val="en-GB"/>
+              </w:rPr>
+            </w:pPr>
+            <w:r>
+              <w:rPr>
+                <w:rFonts w:ascii="Calibri" w:hAnsi="Calibri"/>
+                <w:sz w:val="16"/>
+                <w:szCs w:val="16"/>
+                <w:lang w:val="en-GB"/>
+              </w:rPr>
+              <w:t>Player presses the D button when</w:t>
+            </w:r>
+            <w:r>
+              <w:rPr>
+                <w:rFonts w:ascii="Calibri" w:hAnsi="Calibri"/>
+                <w:sz w:val="16"/>
+                <w:szCs w:val="16"/>
+                <w:lang w:val="en-GB"/>
+              </w:rPr>
+              <w:t xml:space="preserve"> moving</w:t>
+            </w:r>
+            <w:r>
+              <w:rPr>
+                <w:rFonts w:ascii="Calibri" w:hAnsi="Calibri"/>
+                <w:sz w:val="16"/>
+                <w:szCs w:val="16"/>
+                <w:lang w:val="en-GB"/>
+              </w:rPr>
+              <w:t xml:space="preserve"> against a wall</w:t>
+            </w:r>
+            <w:r>
+              <w:rPr>
+                <w:rFonts w:ascii="Calibri" w:hAnsi="Calibri"/>
+                <w:sz w:val="16"/>
+                <w:szCs w:val="16"/>
+                <w:lang w:val="en-GB"/>
+              </w:rPr>
+              <w:t xml:space="preserve"> on their left</w:t>
+            </w:r>
+            <w:r>
+              <w:rPr>
+                <w:rFonts w:ascii="Calibri" w:hAnsi="Calibri"/>
+                <w:sz w:val="16"/>
+                <w:szCs w:val="16"/>
+                <w:lang w:val="en-GB"/>
+              </w:rPr>
+              <w:t>.</w:t>
+            </w:r>
+          </w:p>
+        </w:tc>
+        <w:tc>
+          <w:tcPr>
+            <w:tcW w:w="1347" w:type="dxa"/>
             <w:shd w:val="clear" w:color="auto" w:fill="auto"/>
           </w:tcPr>
           <w:p>
@@ -525,7 +530,7 @@
         </w:tc>
         <w:tc>
           <w:tcPr>
-            <w:tcW w:w="1473" w:type="dxa"/>
+            <w:tcW w:w="1134" w:type="dxa"/>
             <w:shd w:val="clear" w:color="auto" w:fill="auto"/>
           </w:tcPr>
           <w:p>
@@ -551,57 +556,57 @@
         </w:tc>
         <w:tc>
           <w:tcPr>
-            <w:tcW w:w="1504" w:type="dxa"/>
-            <w:shd w:val="clear" w:color="auto" w:fill="auto"/>
-          </w:tcPr>
-          <w:p>
-            <w:pPr>
-              <w:pStyle w:val="Default"/>
-              <w:rPr>
-                <w:rFonts w:ascii="Calibri" w:hAnsi="Calibri"/>
-                <w:sz w:val="16"/>
-                <w:szCs w:val="16"/>
-                <w:lang w:val="en-GB"/>
-              </w:rPr>
-            </w:pPr>
-          </w:p>
-        </w:tc>
-        <w:tc>
-          <w:tcPr>
-            <w:tcW w:w="1559" w:type="dxa"/>
-            <w:shd w:val="clear" w:color="auto" w:fill="auto"/>
-          </w:tcPr>
-          <w:p>
-            <w:pPr>
-              <w:pStyle w:val="Default"/>
-              <w:rPr>
-                <w:rFonts w:ascii="Calibri" w:hAnsi="Calibri"/>
-                <w:sz w:val="16"/>
-                <w:szCs w:val="16"/>
-                <w:lang w:val="en-GB"/>
-              </w:rPr>
-            </w:pPr>
-          </w:p>
-        </w:tc>
-        <w:tc>
-          <w:tcPr>
-            <w:tcW w:w="2139" w:type="dxa"/>
-          </w:tcPr>
-          <w:p>
-            <w:pPr>
-              <w:pStyle w:val="Default"/>
-              <w:rPr>
-                <w:rFonts w:ascii="Calibri" w:hAnsi="Calibri"/>
-                <w:sz w:val="16"/>
-                <w:szCs w:val="16"/>
-                <w:lang w:val="en-GB"/>
-              </w:rPr>
-            </w:pPr>
-          </w:p>
-        </w:tc>
-        <w:tc>
-          <w:tcPr>
-            <w:tcW w:w="1176" w:type="dxa"/>
+            <w:tcW w:w="1275" w:type="dxa"/>
+            <w:shd w:val="clear" w:color="auto" w:fill="auto"/>
+          </w:tcPr>
+          <w:p>
+            <w:pPr>
+              <w:pStyle w:val="Default"/>
+              <w:rPr>
+                <w:rFonts w:ascii="Calibri" w:hAnsi="Calibri"/>
+                <w:sz w:val="16"/>
+                <w:szCs w:val="16"/>
+                <w:lang w:val="en-GB"/>
+              </w:rPr>
+            </w:pPr>
+          </w:p>
+        </w:tc>
+        <w:tc>
+          <w:tcPr>
+            <w:tcW w:w="1843" w:type="dxa"/>
+            <w:shd w:val="clear" w:color="auto" w:fill="auto"/>
+          </w:tcPr>
+          <w:p>
+            <w:pPr>
+              <w:pStyle w:val="Default"/>
+              <w:rPr>
+                <w:rFonts w:ascii="Calibri" w:hAnsi="Calibri"/>
+                <w:sz w:val="16"/>
+                <w:szCs w:val="16"/>
+                <w:lang w:val="en-GB"/>
+              </w:rPr>
+            </w:pPr>
+          </w:p>
+        </w:tc>
+        <w:tc>
+          <w:tcPr>
+            <w:tcW w:w="1576" w:type="dxa"/>
+          </w:tcPr>
+          <w:p>
+            <w:pPr>
+              <w:pStyle w:val="Default"/>
+              <w:rPr>
+                <w:rFonts w:ascii="Calibri" w:hAnsi="Calibri"/>
+                <w:sz w:val="16"/>
+                <w:szCs w:val="16"/>
+                <w:lang w:val="en-GB"/>
+              </w:rPr>
+            </w:pPr>
+          </w:p>
+        </w:tc>
+        <w:tc>
+          <w:tcPr>
+            <w:tcW w:w="1131" w:type="dxa"/>
             <w:shd w:val="clear" w:color="auto" w:fill="auto"/>
           </w:tcPr>
           <w:p>
@@ -646,79 +651,77 @@
         </w:tc>
         <w:tc>
           <w:tcPr>
-            <w:tcW w:w="0" w:type="auto"/>
-            <w:shd w:val="clear" w:color="auto" w:fill="auto"/>
-          </w:tcPr>
-          <w:p>
-            <w:pPr>
-              <w:pStyle w:val="Default"/>
-              <w:rPr>
-                <w:rFonts w:ascii="Calibri" w:hAnsi="Calibri"/>
-                <w:sz w:val="16"/>
-                <w:szCs w:val="16"/>
-                <w:lang w:val="en-GB"/>
-              </w:rPr>
-            </w:pPr>
-            <w:r>
-              <w:rPr>
-                <w:rFonts w:ascii="Calibri" w:hAnsi="Calibri"/>
-                <w:sz w:val="16"/>
-                <w:szCs w:val="16"/>
-                <w:lang w:val="en-GB"/>
-              </w:rPr>
-              <w:t>Player can jump on platform.</w:t>
-            </w:r>
-          </w:p>
-        </w:tc>
-        <w:tc>
-          <w:tcPr>
-            <w:tcW w:w="1175" w:type="dxa"/>
-            <w:shd w:val="clear" w:color="auto" w:fill="auto"/>
-          </w:tcPr>
-          <w:p>
-            <w:pPr>
-              <w:pStyle w:val="Default"/>
-              <w:rPr>
-                <w:rFonts w:ascii="Calibri" w:hAnsi="Calibri"/>
-                <w:sz w:val="16"/>
-                <w:szCs w:val="16"/>
-                <w:lang w:val="en-GB"/>
-              </w:rPr>
-            </w:pPr>
-            <w:r>
-              <w:rPr>
-                <w:rFonts w:ascii="Calibri" w:hAnsi="Calibri"/>
-                <w:sz w:val="16"/>
-                <w:szCs w:val="16"/>
-                <w:lang w:val="en-GB"/>
-              </w:rPr>
-              <w:t xml:space="preserve">Player can jump on a platform and get </w:t>
-            </w:r>
-            <w:proofErr w:type="spellStart"/>
-            <w:r>
-              <w:rPr>
-                <w:rFonts w:ascii="Calibri" w:hAnsi="Calibri"/>
-                <w:sz w:val="16"/>
-                <w:szCs w:val="16"/>
-                <w:lang w:val="en-GB"/>
-              </w:rPr>
-              <w:t>of</w:t>
-            </w:r>
-            <w:proofErr w:type="spellEnd"/>
-            <w:r>
-              <w:rPr>
-                <w:rFonts w:ascii="Calibri" w:hAnsi="Calibri"/>
-                <w:sz w:val="16"/>
-                <w:szCs w:val="16"/>
-                <w:lang w:val="en-GB"/>
-              </w:rPr>
-              <w:t xml:space="preserve"> without any issues.</w:t>
-            </w:r>
-          </w:p>
-        </w:tc>
-        <w:tc>
-          <w:tcPr>
-            <w:tcW w:w="1473" w:type="dxa"/>
+            <w:tcW w:w="1602" w:type="dxa"/>
+            <w:shd w:val="clear" w:color="auto" w:fill="auto"/>
+          </w:tcPr>
+          <w:p>
+            <w:pPr>
+              <w:pStyle w:val="Default"/>
+              <w:rPr>
+                <w:rFonts w:ascii="Calibri" w:hAnsi="Calibri"/>
+                <w:sz w:val="16"/>
+                <w:szCs w:val="16"/>
+                <w:lang w:val="en-GB"/>
+              </w:rPr>
+            </w:pPr>
+            <w:r>
+              <w:rPr>
+                <w:rFonts w:ascii="Calibri" w:hAnsi="Calibri"/>
+                <w:sz w:val="16"/>
+                <w:szCs w:val="16"/>
+                <w:lang w:val="en-GB"/>
+              </w:rPr>
+              <w:t>Player can jump on</w:t>
+            </w:r>
+            <w:r>
+              <w:rPr>
+                <w:rFonts w:ascii="Calibri" w:hAnsi="Calibri"/>
+                <w:sz w:val="16"/>
+                <w:szCs w:val="16"/>
+                <w:lang w:val="en-GB"/>
+              </w:rPr>
+              <w:t xml:space="preserve"> a</w:t>
+            </w:r>
+            <w:r>
+              <w:rPr>
+                <w:rFonts w:ascii="Calibri" w:hAnsi="Calibri"/>
+                <w:sz w:val="16"/>
+                <w:szCs w:val="16"/>
+                <w:lang w:val="en-GB"/>
+              </w:rPr>
+              <w:t xml:space="preserve"> platform.</w:t>
+            </w:r>
+          </w:p>
+        </w:tc>
+        <w:tc>
+          <w:tcPr>
+            <w:tcW w:w="1347" w:type="dxa"/>
+            <w:shd w:val="clear" w:color="auto" w:fill="auto"/>
+          </w:tcPr>
+          <w:p>
+            <w:pPr>
+              <w:pStyle w:val="Default"/>
+              <w:rPr>
+                <w:rFonts w:ascii="Calibri" w:hAnsi="Calibri"/>
+                <w:sz w:val="16"/>
+                <w:szCs w:val="16"/>
+                <w:lang w:val="en-GB"/>
+              </w:rPr>
+            </w:pPr>
+            <w:r>
+              <w:rPr>
+                <w:rFonts w:ascii="Calibri" w:hAnsi="Calibri"/>
+                <w:sz w:val="16"/>
+                <w:szCs w:val="16"/>
+                <w:lang w:val="en-GB"/>
+              </w:rPr>
+              <w:t>Player can jump on a platform and get of without any issues.</w:t>
+            </w:r>
+          </w:p>
+        </w:tc>
+        <w:tc>
+          <w:tcPr>
+            <w:tcW w:w="1134" w:type="dxa"/>
             <w:shd w:val="clear" w:color="auto" w:fill="auto"/>
           </w:tcPr>
           <w:p>
@@ -744,7 +747,7 @@
         </w:tc>
         <w:tc>
           <w:tcPr>
-            <w:tcW w:w="1504" w:type="dxa"/>
+            <w:tcW w:w="1275" w:type="dxa"/>
             <w:shd w:val="clear" w:color="auto" w:fill="auto"/>
           </w:tcPr>
           <w:p>
@@ -770,7 +773,7 @@
         </w:tc>
         <w:tc>
           <w:tcPr>
-            <w:tcW w:w="1559" w:type="dxa"/>
+            <w:tcW w:w="1843" w:type="dxa"/>
             <w:shd w:val="clear" w:color="auto" w:fill="auto"/>
           </w:tcPr>
           <w:p>
@@ -796,7 +799,7 @@
         </w:tc>
         <w:tc>
           <w:tcPr>
-            <w:tcW w:w="2139" w:type="dxa"/>
+            <w:tcW w:w="1576" w:type="dxa"/>
           </w:tcPr>
           <w:p>
             <w:pPr>
@@ -821,7 +824,7 @@
         </w:tc>
         <w:tc>
           <w:tcPr>
-            <w:tcW w:w="1176" w:type="dxa"/>
+            <w:tcW w:w="1131" w:type="dxa"/>
             <w:shd w:val="clear" w:color="auto" w:fill="auto"/>
           </w:tcPr>
           <w:p>
@@ -875,7 +878,7 @@
         </w:tc>
         <w:tc>
           <w:tcPr>
-            <w:tcW w:w="0" w:type="auto"/>
+            <w:tcW w:w="1602" w:type="dxa"/>
             <w:shd w:val="clear" w:color="auto" w:fill="auto"/>
           </w:tcPr>
           <w:p>
@@ -901,7 +904,7 @@
         </w:tc>
         <w:tc>
           <w:tcPr>
-            <w:tcW w:w="1175" w:type="dxa"/>
+            <w:tcW w:w="1347" w:type="dxa"/>
             <w:shd w:val="clear" w:color="auto" w:fill="auto"/>
           </w:tcPr>
           <w:p>
@@ -927,7 +930,7 @@
         </w:tc>
         <w:tc>
           <w:tcPr>
-            <w:tcW w:w="1473" w:type="dxa"/>
+            <w:tcW w:w="1134" w:type="dxa"/>
             <w:shd w:val="clear" w:color="auto" w:fill="auto"/>
           </w:tcPr>
           <w:p>
@@ -953,57 +956,57 @@
         </w:tc>
         <w:tc>
           <w:tcPr>
-            <w:tcW w:w="1504" w:type="dxa"/>
-            <w:shd w:val="clear" w:color="auto" w:fill="auto"/>
-          </w:tcPr>
-          <w:p>
-            <w:pPr>
-              <w:pStyle w:val="Default"/>
-              <w:rPr>
-                <w:rFonts w:ascii="Calibri" w:hAnsi="Calibri"/>
-                <w:sz w:val="16"/>
-                <w:szCs w:val="16"/>
-                <w:lang w:val="en-GB"/>
-              </w:rPr>
-            </w:pPr>
-          </w:p>
-        </w:tc>
-        <w:tc>
-          <w:tcPr>
-            <w:tcW w:w="1559" w:type="dxa"/>
-            <w:shd w:val="clear" w:color="auto" w:fill="auto"/>
-          </w:tcPr>
-          <w:p>
-            <w:pPr>
-              <w:pStyle w:val="Default"/>
-              <w:rPr>
-                <w:rFonts w:ascii="Calibri" w:hAnsi="Calibri"/>
-                <w:sz w:val="16"/>
-                <w:szCs w:val="16"/>
-                <w:lang w:val="en-GB"/>
-              </w:rPr>
-            </w:pPr>
-          </w:p>
-        </w:tc>
-        <w:tc>
-          <w:tcPr>
-            <w:tcW w:w="2139" w:type="dxa"/>
-          </w:tcPr>
-          <w:p>
-            <w:pPr>
-              <w:pStyle w:val="Default"/>
-              <w:rPr>
-                <w:rFonts w:ascii="Calibri" w:hAnsi="Calibri"/>
-                <w:sz w:val="16"/>
-                <w:szCs w:val="16"/>
-                <w:lang w:val="en-GB"/>
-              </w:rPr>
-            </w:pPr>
-          </w:p>
-        </w:tc>
-        <w:tc>
-          <w:tcPr>
-            <w:tcW w:w="1176" w:type="dxa"/>
+            <w:tcW w:w="1275" w:type="dxa"/>
+            <w:shd w:val="clear" w:color="auto" w:fill="auto"/>
+          </w:tcPr>
+          <w:p>
+            <w:pPr>
+              <w:pStyle w:val="Default"/>
+              <w:rPr>
+                <w:rFonts w:ascii="Calibri" w:hAnsi="Calibri"/>
+                <w:sz w:val="16"/>
+                <w:szCs w:val="16"/>
+                <w:lang w:val="en-GB"/>
+              </w:rPr>
+            </w:pPr>
+          </w:p>
+        </w:tc>
+        <w:tc>
+          <w:tcPr>
+            <w:tcW w:w="1843" w:type="dxa"/>
+            <w:shd w:val="clear" w:color="auto" w:fill="auto"/>
+          </w:tcPr>
+          <w:p>
+            <w:pPr>
+              <w:pStyle w:val="Default"/>
+              <w:rPr>
+                <w:rFonts w:ascii="Calibri" w:hAnsi="Calibri"/>
+                <w:sz w:val="16"/>
+                <w:szCs w:val="16"/>
+                <w:lang w:val="en-GB"/>
+              </w:rPr>
+            </w:pPr>
+          </w:p>
+        </w:tc>
+        <w:tc>
+          <w:tcPr>
+            <w:tcW w:w="1576" w:type="dxa"/>
+          </w:tcPr>
+          <w:p>
+            <w:pPr>
+              <w:pStyle w:val="Default"/>
+              <w:rPr>
+                <w:rFonts w:ascii="Calibri" w:hAnsi="Calibri"/>
+                <w:sz w:val="16"/>
+                <w:szCs w:val="16"/>
+                <w:lang w:val="en-GB"/>
+              </w:rPr>
+            </w:pPr>
+          </w:p>
+        </w:tc>
+        <w:tc>
+          <w:tcPr>
+            <w:tcW w:w="1131" w:type="dxa"/>
             <w:shd w:val="clear" w:color="auto" w:fill="auto"/>
           </w:tcPr>
           <w:p>
@@ -1048,7 +1051,7 @@
         </w:tc>
         <w:tc>
           <w:tcPr>
-            <w:tcW w:w="0" w:type="auto"/>
+            <w:tcW w:w="1602" w:type="dxa"/>
             <w:shd w:val="clear" w:color="auto" w:fill="auto"/>
           </w:tcPr>
           <w:p>
@@ -1074,7 +1077,7 @@
         </w:tc>
         <w:tc>
           <w:tcPr>
-            <w:tcW w:w="1175" w:type="dxa"/>
+            <w:tcW w:w="1347" w:type="dxa"/>
             <w:shd w:val="clear" w:color="auto" w:fill="auto"/>
           </w:tcPr>
           <w:p>
@@ -1100,7 +1103,7 @@
         </w:tc>
         <w:tc>
           <w:tcPr>
-            <w:tcW w:w="1473" w:type="dxa"/>
+            <w:tcW w:w="1134" w:type="dxa"/>
             <w:shd w:val="clear" w:color="auto" w:fill="auto"/>
           </w:tcPr>
           <w:p>
@@ -1126,57 +1129,57 @@
         </w:tc>
         <w:tc>
           <w:tcPr>
-            <w:tcW w:w="1504" w:type="dxa"/>
-            <w:shd w:val="clear" w:color="auto" w:fill="auto"/>
-          </w:tcPr>
-          <w:p>
-            <w:pPr>
-              <w:pStyle w:val="Default"/>
-              <w:rPr>
-                <w:rFonts w:ascii="Calibri" w:hAnsi="Calibri"/>
-                <w:sz w:val="16"/>
-                <w:szCs w:val="16"/>
-                <w:lang w:val="en-GB"/>
-              </w:rPr>
-            </w:pPr>
-          </w:p>
-        </w:tc>
-        <w:tc>
-          <w:tcPr>
-            <w:tcW w:w="1559" w:type="dxa"/>
-            <w:shd w:val="clear" w:color="auto" w:fill="auto"/>
-          </w:tcPr>
-          <w:p>
-            <w:pPr>
-              <w:pStyle w:val="Default"/>
-              <w:rPr>
-                <w:rFonts w:ascii="Calibri" w:hAnsi="Calibri"/>
-                <w:sz w:val="16"/>
-                <w:szCs w:val="16"/>
-                <w:lang w:val="en-GB"/>
-              </w:rPr>
-            </w:pPr>
-          </w:p>
-        </w:tc>
-        <w:tc>
-          <w:tcPr>
-            <w:tcW w:w="2139" w:type="dxa"/>
-          </w:tcPr>
-          <w:p>
-            <w:pPr>
-              <w:pStyle w:val="Default"/>
-              <w:rPr>
-                <w:rFonts w:ascii="Calibri" w:hAnsi="Calibri"/>
-                <w:sz w:val="16"/>
-                <w:szCs w:val="16"/>
-                <w:lang w:val="en-GB"/>
-              </w:rPr>
-            </w:pPr>
-          </w:p>
-        </w:tc>
-        <w:tc>
-          <w:tcPr>
-            <w:tcW w:w="1176" w:type="dxa"/>
+            <w:tcW w:w="1275" w:type="dxa"/>
+            <w:shd w:val="clear" w:color="auto" w:fill="auto"/>
+          </w:tcPr>
+          <w:p>
+            <w:pPr>
+              <w:pStyle w:val="Default"/>
+              <w:rPr>
+                <w:rFonts w:ascii="Calibri" w:hAnsi="Calibri"/>
+                <w:sz w:val="16"/>
+                <w:szCs w:val="16"/>
+                <w:lang w:val="en-GB"/>
+              </w:rPr>
+            </w:pPr>
+          </w:p>
+        </w:tc>
+        <w:tc>
+          <w:tcPr>
+            <w:tcW w:w="1843" w:type="dxa"/>
+            <w:shd w:val="clear" w:color="auto" w:fill="auto"/>
+          </w:tcPr>
+          <w:p>
+            <w:pPr>
+              <w:pStyle w:val="Default"/>
+              <w:rPr>
+                <w:rFonts w:ascii="Calibri" w:hAnsi="Calibri"/>
+                <w:sz w:val="16"/>
+                <w:szCs w:val="16"/>
+                <w:lang w:val="en-GB"/>
+              </w:rPr>
+            </w:pPr>
+          </w:p>
+        </w:tc>
+        <w:tc>
+          <w:tcPr>
+            <w:tcW w:w="1576" w:type="dxa"/>
+          </w:tcPr>
+          <w:p>
+            <w:pPr>
+              <w:pStyle w:val="Default"/>
+              <w:rPr>
+                <w:rFonts w:ascii="Calibri" w:hAnsi="Calibri"/>
+                <w:sz w:val="16"/>
+                <w:szCs w:val="16"/>
+                <w:lang w:val="en-GB"/>
+              </w:rPr>
+            </w:pPr>
+          </w:p>
+        </w:tc>
+        <w:tc>
+          <w:tcPr>
+            <w:tcW w:w="1131" w:type="dxa"/>
             <w:shd w:val="clear" w:color="auto" w:fill="auto"/>
           </w:tcPr>
           <w:p>
@@ -1221,7 +1224,7 @@
         </w:tc>
         <w:tc>
           <w:tcPr>
-            <w:tcW w:w="0" w:type="auto"/>
+            <w:tcW w:w="1602" w:type="dxa"/>
             <w:shd w:val="clear" w:color="auto" w:fill="auto"/>
           </w:tcPr>
           <w:p>
@@ -1247,7 +1250,7 @@
         </w:tc>
         <w:tc>
           <w:tcPr>
-            <w:tcW w:w="1175" w:type="dxa"/>
+            <w:tcW w:w="1347" w:type="dxa"/>
             <w:shd w:val="clear" w:color="auto" w:fill="auto"/>
           </w:tcPr>
           <w:p>
@@ -1293,7 +1296,7 @@
         </w:tc>
         <w:tc>
           <w:tcPr>
-            <w:tcW w:w="1473" w:type="dxa"/>
+            <w:tcW w:w="1134" w:type="dxa"/>
             <w:shd w:val="clear" w:color="auto" w:fill="auto"/>
           </w:tcPr>
           <w:p>
@@ -1319,7 +1322,7 @@
         </w:tc>
         <w:tc>
           <w:tcPr>
-            <w:tcW w:w="1504" w:type="dxa"/>
+            <w:tcW w:w="1275" w:type="dxa"/>
             <w:shd w:val="clear" w:color="auto" w:fill="auto"/>
           </w:tcPr>
           <w:p>
@@ -1345,7 +1348,7 @@
         </w:tc>
         <w:tc>
           <w:tcPr>
-            <w:tcW w:w="1559" w:type="dxa"/>
+            <w:tcW w:w="1843" w:type="dxa"/>
             <w:shd w:val="clear" w:color="auto" w:fill="auto"/>
           </w:tcPr>
           <w:p>
@@ -1371,7 +1374,7 @@
         </w:tc>
         <w:tc>
           <w:tcPr>
-            <w:tcW w:w="2139" w:type="dxa"/>
+            <w:tcW w:w="1576" w:type="dxa"/>
           </w:tcPr>
           <w:p>
             <w:pPr>
@@ -1396,7 +1399,7 @@
         </w:tc>
         <w:tc>
           <w:tcPr>
-            <w:tcW w:w="1176" w:type="dxa"/>
+            <w:tcW w:w="1131" w:type="dxa"/>
             <w:shd w:val="clear" w:color="auto" w:fill="auto"/>
           </w:tcPr>
           <w:p>
@@ -1424,7 +1427,7 @@
       <w:tr>
         <w:tc>
           <w:tcPr>
-            <w:tcW w:w="1485" w:type="dxa"/>
+            <w:tcW w:w="2205" w:type="dxa"/>
             <w:gridSpan w:val="2"/>
           </w:tcPr>
           <w:p>
@@ -1441,7 +1444,7 @@
         </w:tc>
         <w:tc>
           <w:tcPr>
-            <w:tcW w:w="9026" w:type="dxa"/>
+            <w:tcW w:w="8306" w:type="dxa"/>
             <w:gridSpan w:val="6"/>
             <w:shd w:val="clear" w:color="auto" w:fill="auto"/>
           </w:tcPr>
@@ -1621,7 +1624,6 @@
         <w:pStyle w:val="Heading2"/>
       </w:pPr>
       <w:bookmarkStart w:id="1" w:name="_Toc4075299"/>
-      <w:proofErr w:type="spellStart"/>
       <w:r>
         <w:rPr>
           <w:rStyle w:val="Heading2Char"/>
@@ -1631,7 +1633,6 @@
         </w:rPr>
         <w:t>Testlog</w:t>
       </w:r>
-      <w:proofErr w:type="spellEnd"/>
       <w:r>
         <w:t>.</w:t>
       </w:r>
@@ -1769,45 +1770,14 @@
                 <w:szCs w:val="12"/>
               </w:rPr>
             </w:pPr>
-            <w:proofErr w:type="spellStart"/>
-            <w:r>
-              <w:rPr>
-                <w:rFonts w:ascii="Calibri" w:hAnsi="Calibri"/>
-                <w:b/>
-                <w:sz w:val="12"/>
-                <w:szCs w:val="12"/>
-              </w:rPr>
-              <w:t>What</w:t>
-            </w:r>
-            <w:proofErr w:type="spellEnd"/>
-            <w:r>
-              <w:rPr>
-                <w:rFonts w:ascii="Calibri" w:hAnsi="Calibri"/>
-                <w:b/>
-                <w:sz w:val="12"/>
-                <w:szCs w:val="12"/>
-              </w:rPr>
-              <w:t xml:space="preserve"> was </w:t>
-            </w:r>
-            <w:proofErr w:type="spellStart"/>
-            <w:r>
-              <w:rPr>
-                <w:rFonts w:ascii="Calibri" w:hAnsi="Calibri"/>
-                <w:b/>
-                <w:sz w:val="12"/>
-                <w:szCs w:val="12"/>
-              </w:rPr>
-              <w:t>the</w:t>
-            </w:r>
-            <w:proofErr w:type="spellEnd"/>
-            <w:r>
-              <w:rPr>
-                <w:rFonts w:ascii="Calibri" w:hAnsi="Calibri"/>
-                <w:b/>
-                <w:sz w:val="12"/>
-                <w:szCs w:val="12"/>
-              </w:rPr>
-              <w:t xml:space="preserve"> feedback?</w:t>
+            <w:r>
+              <w:rPr>
+                <w:rFonts w:ascii="Calibri" w:hAnsi="Calibri"/>
+                <w:b/>
+                <w:sz w:val="12"/>
+                <w:szCs w:val="12"/>
+              </w:rPr>
+              <w:t>What was the feedback?</w:t>
             </w:r>
           </w:p>
         </w:tc>

</xml_diff>